<commit_message>
Added monitoring and eval
</commit_message>
<xml_diff>
--- a/Artefacts/Project Proposal.docx
+++ b/Artefacts/Project Proposal.docx
@@ -2486,6 +2486,72 @@
     </w:p>
     <w:p>
       <w:pPr>
+        <w:jc w:val="both"/>
+        <w:rPr>
+          <w:color w:val="000000" w:themeColor="text1"/>
+          <w:sz w:val="24"/>
+          <w:szCs w:val="24"/>
+        </w:rPr>
+      </w:pPr>
+      <w:r>
+        <w:rPr>
+          <w:color w:val="000000" w:themeColor="text1"/>
+          <w:sz w:val="24"/>
+          <w:szCs w:val="24"/>
+        </w:rPr>
+        <w:t xml:space="preserve">Spark New Zealand’s </w:t>
+      </w:r>
+      <w:r>
+        <w:rPr>
+          <w:color w:val="000000" w:themeColor="text1"/>
+          <w:sz w:val="24"/>
+          <w:szCs w:val="24"/>
+        </w:rPr>
+        <w:t>In-Home</w:t>
+      </w:r>
+      <w:r>
+        <w:rPr>
+          <w:color w:val="000000" w:themeColor="text1"/>
+          <w:sz w:val="24"/>
+          <w:szCs w:val="24"/>
+        </w:rPr>
+        <w:t xml:space="preserve"> team is currently in need of a</w:t>
+      </w:r>
+      <w:r>
+        <w:rPr>
+          <w:color w:val="000000" w:themeColor="text1"/>
+          <w:sz w:val="24"/>
+          <w:szCs w:val="24"/>
+        </w:rPr>
+        <w:t>n</w:t>
+      </w:r>
+      <w:r>
+        <w:rPr>
+          <w:color w:val="000000" w:themeColor="text1"/>
+          <w:sz w:val="24"/>
+          <w:szCs w:val="24"/>
+        </w:rPr>
+        <w:t xml:space="preserve"> inventory management system to track </w:t>
+      </w:r>
+      <w:r>
+        <w:rPr>
+          <w:color w:val="000000" w:themeColor="text1"/>
+          <w:sz w:val="24"/>
+          <w:szCs w:val="24"/>
+        </w:rPr>
+        <w:t>their products. They require a system which can track products and locations, and potentially track sales. WordPress platform with custom plugin has been offered as the proposed solution to allow for minimal system maintained once the product is handed over.</w:t>
+      </w:r>
+      <w:r>
+        <w:rPr>
+          <w:color w:val="000000" w:themeColor="text1"/>
+          <w:sz w:val="24"/>
+          <w:szCs w:val="24"/>
+        </w:rPr>
+        <w:t xml:space="preserve"> The system aims for user friendly interface which allows easy access to user and product management, while offering a high functionality.</w:t>
+      </w:r>
+    </w:p>
+    <w:p>
+      <w:pPr>
         <w:rPr>
           <w:color w:val="000000" w:themeColor="text1"/>
           <w:sz w:val="24"/>
@@ -2802,6 +2868,7 @@
           <w:sz w:val="24"/>
           <w:szCs w:val="24"/>
         </w:rPr>
+        <w:lastRenderedPageBreak/>
         <w:t>The proposed solution consists of using WordPress platform as the means for user authentication and automatic security updates. Due to the limited time available for the project, WordPress platform offers prebuilt solution for user accounts and other web services, which a custom plugin for inventory management can be programmed and added during the eight weeks.</w:t>
       </w:r>
     </w:p>
@@ -2829,7 +2896,6 @@
           <w:sz w:val="24"/>
           <w:szCs w:val="24"/>
         </w:rPr>
-        <w:lastRenderedPageBreak/>
         <w:t xml:space="preserve">The WordPress platform will consist of a child theme that mirrors an existing theme allowing customization that suits Spark’s needs and at the same time allows automatic updates for security and compatibility issues. The site diagram can be </w:t>
       </w:r>
       <w:proofErr w:type="spellStart"/>
@@ -3249,7 +3315,7 @@
           </mc:Choice>
           <mc:Fallback>
             <w:pict>
-              <v:shapetype w14:anchorId="7233E554" id="_x0000_t32" coordsize="21600,21600" o:spt="32" o:oned="t" path="m,l21600,21600e" filled="f">
+              <v:shapetype w14:anchorId="3D76302C" id="_x0000_t32" coordsize="21600,21600" o:spt="32" o:oned="t" path="m,l21600,21600e" filled="f">
                 <v:path arrowok="t" fillok="f" o:connecttype="none"/>
                 <o:lock v:ext="edit" shapetype="t"/>
               </v:shapetype>
@@ -3328,7 +3394,7 @@
           </mc:Choice>
           <mc:Fallback>
             <w:pict>
-              <v:shape w14:anchorId="0A0BD16B" id="Straight Arrow Connector 12" o:spid="_x0000_s1026" type="#_x0000_t32" style="position:absolute;margin-left:271.1pt;margin-top:80.45pt;width:50.25pt;height:3.55pt;z-index:251674626;visibility:visible;mso-wrap-style:square;mso-width-percent:0;mso-height-percent:0;mso-wrap-distance-left:9pt;mso-wrap-distance-top:0;mso-wrap-distance-right:9pt;mso-wrap-distance-bottom:0;mso-position-horizontal:absolute;mso-position-horizontal-relative:text;mso-position-vertical:absolute;mso-position-vertical-relative:text;mso-width-percent:0;mso-height-percent:0;mso-width-relative:margin;mso-height-relative:margin" o:gfxdata="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" strokecolor="black [3200]" strokeweight="1.5pt">
+              <v:shape w14:anchorId="0759C520" id="Straight Arrow Connector 12" o:spid="_x0000_s1026" type="#_x0000_t32" style="position:absolute;margin-left:271.1pt;margin-top:80.45pt;width:50.25pt;height:3.55pt;z-index:251674626;visibility:visible;mso-wrap-style:square;mso-width-percent:0;mso-height-percent:0;mso-wrap-distance-left:9pt;mso-wrap-distance-top:0;mso-wrap-distance-right:9pt;mso-wrap-distance-bottom:0;mso-position-horizontal:absolute;mso-position-horizontal-relative:text;mso-position-vertical:absolute;mso-position-vertical-relative:text;mso-width-percent:0;mso-height-percent:0;mso-width-relative:margin;mso-height-relative:margin" o:gfxdata="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" strokecolor="black [3200]" strokeweight="1.5pt">
                 <v:stroke startarrow="block" endarrow="block" joinstyle="miter"/>
               </v:shape>
             </w:pict>
@@ -3409,7 +3475,7 @@
           </mc:Choice>
           <mc:Fallback>
             <w:pict>
-              <v:roundrect w14:anchorId="6A76CDD7" id="Rectangle: Rounded Corners 11" o:spid="_x0000_s1026" style="position:absolute;margin-left:163.1pt;margin-top:30.55pt;width:262.85pt;height:127.85pt;z-index:251657216;visibility:visible;mso-wrap-style:square;mso-wrap-distance-left:9pt;mso-wrap-distance-top:0;mso-wrap-distance-right:9pt;mso-wrap-distance-bottom:0;mso-position-horizontal:absolute;mso-position-horizontal-relative:text;mso-position-vertical:absolute;mso-position-vertical-relative:text;v-text-anchor:middle" arcsize="10923f" o:gfxdata="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" fillcolor="white [3212]" strokecolor="black [3213]" strokeweight="1pt">
+              <v:roundrect w14:anchorId="27594832" id="Rectangle: Rounded Corners 11" o:spid="_x0000_s1026" style="position:absolute;margin-left:163.1pt;margin-top:30.55pt;width:262.85pt;height:127.85pt;z-index:251657216;visibility:visible;mso-wrap-style:square;mso-wrap-distance-left:9pt;mso-wrap-distance-top:0;mso-wrap-distance-right:9pt;mso-wrap-distance-bottom:0;mso-position-horizontal:absolute;mso-position-horizontal-relative:text;mso-position-vertical:absolute;mso-position-vertical-relative:text;v-text-anchor:middle" arcsize="10923f" o:gfxdata="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" fillcolor="white [3212]" strokecolor="black [3213]" strokeweight="1pt">
                 <v:stroke dashstyle="dashDot" joinstyle="miter"/>
               </v:roundrect>
             </w:pict>
@@ -3903,7 +3969,7 @@
           </mc:Choice>
           <mc:Fallback>
             <w:pict>
-              <v:roundrect w14:anchorId="71B731D7" id="Rectangle: Rounded Corners 6" o:spid="_x0000_s1026" style="position:absolute;margin-left:22.5pt;margin-top:.95pt;width:421.5pt;height:184.1pt;z-index:251656191;visibility:visible;mso-wrap-style:square;mso-wrap-distance-left:9pt;mso-wrap-distance-top:0;mso-wrap-distance-right:9pt;mso-wrap-distance-bottom:0;mso-position-horizontal:absolute;mso-position-horizontal-relative:margin;mso-position-vertical:absolute;mso-position-vertical-relative:text;v-text-anchor:middle" arcsize="10923f" o:gfxdata="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" fillcolor="white [3212]" strokecolor="black [3213]" strokeweight="1pt">
+              <v:roundrect w14:anchorId="61D253B3" id="Rectangle: Rounded Corners 6" o:spid="_x0000_s1026" style="position:absolute;margin-left:22.5pt;margin-top:.95pt;width:421.5pt;height:184.1pt;z-index:251656191;visibility:visible;mso-wrap-style:square;mso-wrap-distance-left:9pt;mso-wrap-distance-top:0;mso-wrap-distance-right:9pt;mso-wrap-distance-bottom:0;mso-position-horizontal:absolute;mso-position-horizontal-relative:margin;mso-position-vertical:absolute;mso-position-vertical-relative:text;v-text-anchor:middle" arcsize="10923f" o:gfxdata="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" fillcolor="white [3212]" strokecolor="black [3213]" strokeweight="1pt">
                 <v:stroke joinstyle="miter"/>
                 <w10:wrap anchorx="margin"/>
               </v:roundrect>
@@ -4079,8 +4145,6 @@
           <w:szCs w:val="24"/>
         </w:rPr>
       </w:pPr>
-      <w:bookmarkStart w:id="14" w:name="_GoBack"/>
-      <w:bookmarkEnd w:id="14"/>
     </w:p>
     <w:p>
       <w:pPr>
@@ -4104,8 +4168,8 @@
           <w:szCs w:val="24"/>
         </w:rPr>
       </w:pPr>
-      <w:bookmarkStart w:id="15" w:name="OLE_LINK38"/>
-      <w:bookmarkStart w:id="16" w:name="OLE_LINK19"/>
+      <w:bookmarkStart w:id="14" w:name="OLE_LINK38"/>
+      <w:bookmarkStart w:id="15" w:name="OLE_LINK19"/>
       <w:r>
         <w:rPr>
           <w:rFonts w:ascii="Arial Black" w:hAnsi="Arial Black"/>
@@ -4163,6 +4227,7 @@
           <w:sz w:val="24"/>
           <w:szCs w:val="24"/>
         </w:rPr>
+        <w:lastRenderedPageBreak/>
         <w:t>PROJECT</w:t>
       </w:r>
       <w:r>
@@ -4207,11 +4272,11 @@
       <w:tr>
         <w:tc>
           <w:tcPr>
-            <w:tcW w:w="9350" w:type="dxa"/>
+            <w:tcW w:w="9340" w:type="dxa"/>
             <w:gridSpan w:val="4"/>
             <w:shd w:val="clear" w:color="auto" w:fill="009B40"/>
           </w:tcPr>
-          <w:bookmarkEnd w:id="15"/>
+          <w:bookmarkEnd w:id="14"/>
           <w:p>
             <w:pPr>
               <w:jc w:val="center"/>
@@ -4247,7 +4312,7 @@
       <w:tr>
         <w:tc>
           <w:tcPr>
-            <w:tcW w:w="6025" w:type="dxa"/>
+            <w:tcW w:w="6019" w:type="dxa"/>
             <w:gridSpan w:val="3"/>
             <w:shd w:val="clear" w:color="auto" w:fill="009B40"/>
           </w:tcPr>
@@ -4264,7 +4329,7 @@
         </w:tc>
         <w:tc>
           <w:tcPr>
-            <w:tcW w:w="3325" w:type="dxa"/>
+            <w:tcW w:w="3321" w:type="dxa"/>
             <w:vMerge w:val="restart"/>
             <w:shd w:val="clear" w:color="auto" w:fill="009B40"/>
           </w:tcPr>
@@ -4283,7 +4348,7 @@
       <w:tr>
         <w:tc>
           <w:tcPr>
-            <w:tcW w:w="2335" w:type="dxa"/>
+            <w:tcW w:w="2333" w:type="dxa"/>
             <w:shd w:val="clear" w:color="auto" w:fill="009B40"/>
           </w:tcPr>
           <w:p>
@@ -4309,7 +4374,7 @@
         </w:tc>
         <w:tc>
           <w:tcPr>
-            <w:tcW w:w="1727" w:type="dxa"/>
+            <w:tcW w:w="1725" w:type="dxa"/>
             <w:shd w:val="clear" w:color="auto" w:fill="009B40"/>
           </w:tcPr>
           <w:p>
@@ -4335,7 +4400,7 @@
         </w:tc>
         <w:tc>
           <w:tcPr>
-            <w:tcW w:w="1963" w:type="dxa"/>
+            <w:tcW w:w="1961" w:type="dxa"/>
             <w:shd w:val="clear" w:color="auto" w:fill="009B40"/>
           </w:tcPr>
           <w:p>
@@ -4355,13 +4420,13 @@
                 <w:sz w:val="24"/>
                 <w:szCs w:val="24"/>
               </w:rPr>
-              <w:t>Quantity</w:t>
-            </w:r>
-          </w:p>
-        </w:tc>
-        <w:tc>
-          <w:tcPr>
-            <w:tcW w:w="3325" w:type="dxa"/>
+              <w:t>Unit</w:t>
+            </w:r>
+          </w:p>
+        </w:tc>
+        <w:tc>
+          <w:tcPr>
+            <w:tcW w:w="3321" w:type="dxa"/>
             <w:vMerge/>
             <w:shd w:val="clear" w:color="auto" w:fill="F26520"/>
           </w:tcPr>
@@ -4380,7 +4445,7 @@
       <w:tr>
         <w:tc>
           <w:tcPr>
-            <w:tcW w:w="2335" w:type="dxa"/>
+            <w:tcW w:w="2333" w:type="dxa"/>
           </w:tcPr>
           <w:p>
             <w:pPr>
@@ -4395,14 +4460,13 @@
                 <w:sz w:val="24"/>
                 <w:szCs w:val="24"/>
               </w:rPr>
-              <w:lastRenderedPageBreak/>
               <w:t>Domain Name</w:t>
             </w:r>
           </w:p>
         </w:tc>
         <w:tc>
           <w:tcPr>
-            <w:tcW w:w="1727" w:type="dxa"/>
+            <w:tcW w:w="1725" w:type="dxa"/>
           </w:tcPr>
           <w:p>
             <w:pPr>
@@ -4430,7 +4494,7 @@
         </w:tc>
         <w:tc>
           <w:tcPr>
-            <w:tcW w:w="1963" w:type="dxa"/>
+            <w:tcW w:w="1961" w:type="dxa"/>
             <w:shd w:val="clear" w:color="auto" w:fill="FFFFFF" w:themeFill="background1"/>
           </w:tcPr>
           <w:p>
@@ -4446,13 +4510,13 @@
                 <w:sz w:val="24"/>
                 <w:szCs w:val="24"/>
               </w:rPr>
-              <w:t>1</w:t>
-            </w:r>
-          </w:p>
-        </w:tc>
-        <w:tc>
-          <w:tcPr>
-            <w:tcW w:w="3325" w:type="dxa"/>
+              <w:t>Yearly</w:t>
+            </w:r>
+          </w:p>
+        </w:tc>
+        <w:tc>
+          <w:tcPr>
+            <w:tcW w:w="3321" w:type="dxa"/>
             <w:shd w:val="clear" w:color="auto" w:fill="FFFFFF" w:themeFill="background1"/>
           </w:tcPr>
           <w:p>
@@ -4475,7 +4539,7 @@
                 <w:sz w:val="24"/>
                 <w:szCs w:val="24"/>
               </w:rPr>
-              <w:t>12</w:t>
+              <w:t>12.00</w:t>
             </w:r>
           </w:p>
         </w:tc>
@@ -4486,7 +4550,7 @@
         </w:trPr>
         <w:tc>
           <w:tcPr>
-            <w:tcW w:w="2335" w:type="dxa"/>
+            <w:tcW w:w="2333" w:type="dxa"/>
           </w:tcPr>
           <w:p>
             <w:pPr>
@@ -4507,7 +4571,7 @@
         </w:tc>
         <w:tc>
           <w:tcPr>
-            <w:tcW w:w="1727" w:type="dxa"/>
+            <w:tcW w:w="1725" w:type="dxa"/>
           </w:tcPr>
           <w:p>
             <w:pPr>
@@ -4528,7 +4592,7 @@
         </w:tc>
         <w:tc>
           <w:tcPr>
-            <w:tcW w:w="1963" w:type="dxa"/>
+            <w:tcW w:w="1961" w:type="dxa"/>
             <w:shd w:val="clear" w:color="auto" w:fill="FFFFFF" w:themeFill="background1"/>
           </w:tcPr>
           <w:p>
@@ -4544,20 +4608,20 @@
                 <w:sz w:val="24"/>
                 <w:szCs w:val="24"/>
               </w:rPr>
-              <w:t>3</w:t>
-            </w:r>
-            <w:r>
-              <w:rPr>
-                <w:sz w:val="24"/>
-                <w:szCs w:val="24"/>
-              </w:rPr>
-              <w:t xml:space="preserve"> (Months)</w:t>
-            </w:r>
-          </w:p>
-        </w:tc>
-        <w:tc>
-          <w:tcPr>
-            <w:tcW w:w="3325" w:type="dxa"/>
+              <w:t>Month</w:t>
+            </w:r>
+            <w:r>
+              <w:rPr>
+                <w:sz w:val="24"/>
+                <w:szCs w:val="24"/>
+              </w:rPr>
+              <w:t>ly</w:t>
+            </w:r>
+          </w:p>
+        </w:tc>
+        <w:tc>
+          <w:tcPr>
+            <w:tcW w:w="3321" w:type="dxa"/>
             <w:shd w:val="clear" w:color="auto" w:fill="FFFFFF" w:themeFill="background1"/>
           </w:tcPr>
           <w:p>
@@ -4580,15 +4644,106 @@
                 <w:sz w:val="24"/>
                 <w:szCs w:val="24"/>
               </w:rPr>
-              <w:t>30</w:t>
+              <w:t>10.00</w:t>
             </w:r>
           </w:p>
         </w:tc>
       </w:tr>
       <w:tr>
-        <w:tc>
-          <w:tcPr>
-            <w:tcW w:w="9350" w:type="dxa"/>
+        <w:trPr>
+          <w:trHeight w:val="70"/>
+        </w:trPr>
+        <w:tc>
+          <w:tcPr>
+            <w:tcW w:w="2333" w:type="dxa"/>
+          </w:tcPr>
+          <w:p>
+            <w:pPr>
+              <w:jc w:val="center"/>
+              <w:rPr>
+                <w:sz w:val="24"/>
+                <w:szCs w:val="24"/>
+              </w:rPr>
+            </w:pPr>
+            <w:r>
+              <w:rPr>
+                <w:sz w:val="24"/>
+                <w:szCs w:val="24"/>
+              </w:rPr>
+              <w:t>Server Backup</w:t>
+            </w:r>
+          </w:p>
+        </w:tc>
+        <w:tc>
+          <w:tcPr>
+            <w:tcW w:w="1725" w:type="dxa"/>
+          </w:tcPr>
+          <w:p>
+            <w:pPr>
+              <w:jc w:val="center"/>
+              <w:rPr>
+                <w:sz w:val="24"/>
+                <w:szCs w:val="24"/>
+              </w:rPr>
+            </w:pPr>
+            <w:r>
+              <w:rPr>
+                <w:sz w:val="24"/>
+                <w:szCs w:val="24"/>
+              </w:rPr>
+              <w:t>$2</w:t>
+            </w:r>
+          </w:p>
+        </w:tc>
+        <w:tc>
+          <w:tcPr>
+            <w:tcW w:w="1961" w:type="dxa"/>
+            <w:shd w:val="clear" w:color="auto" w:fill="FFFFFF" w:themeFill="background1"/>
+          </w:tcPr>
+          <w:p>
+            <w:pPr>
+              <w:jc w:val="center"/>
+              <w:rPr>
+                <w:sz w:val="24"/>
+                <w:szCs w:val="24"/>
+              </w:rPr>
+            </w:pPr>
+            <w:r>
+              <w:rPr>
+                <w:sz w:val="24"/>
+                <w:szCs w:val="24"/>
+              </w:rPr>
+              <w:t>Monthly</w:t>
+            </w:r>
+          </w:p>
+        </w:tc>
+        <w:tc>
+          <w:tcPr>
+            <w:tcW w:w="3321" w:type="dxa"/>
+            <w:shd w:val="clear" w:color="auto" w:fill="FFFFFF" w:themeFill="background1"/>
+          </w:tcPr>
+          <w:p>
+            <w:pPr>
+              <w:jc w:val="center"/>
+              <w:rPr>
+                <w:sz w:val="24"/>
+                <w:szCs w:val="24"/>
+              </w:rPr>
+            </w:pPr>
+            <w:r>
+              <w:rPr>
+                <w:sz w:val="24"/>
+                <w:szCs w:val="24"/>
+              </w:rPr>
+              <w:t>$2.00</w:t>
+            </w:r>
+          </w:p>
+        </w:tc>
+      </w:tr>
+      <w:tr>
+        <w:tc>
+          <w:tcPr>
+            <w:tcW w:w="9340" w:type="dxa"/>
             <w:gridSpan w:val="4"/>
             <w:shd w:val="clear" w:color="auto" w:fill="009B40"/>
           </w:tcPr>
@@ -4606,7 +4761,7 @@
       <w:tr>
         <w:tc>
           <w:tcPr>
-            <w:tcW w:w="6025" w:type="dxa"/>
+            <w:tcW w:w="6019" w:type="dxa"/>
             <w:gridSpan w:val="3"/>
             <w:shd w:val="clear" w:color="auto" w:fill="009B40"/>
           </w:tcPr>
@@ -4649,13 +4804,13 @@
                 <w:szCs w:val="28"/>
                 <w:u w:val="single"/>
               </w:rPr>
-              <w:t xml:space="preserve"> (USD)</w:t>
-            </w:r>
-          </w:p>
-        </w:tc>
-        <w:tc>
-          <w:tcPr>
-            <w:tcW w:w="3325" w:type="dxa"/>
+              <w:t xml:space="preserve"> FOR 1 MONTH (USD)</w:t>
+            </w:r>
+          </w:p>
+        </w:tc>
+        <w:tc>
+          <w:tcPr>
+            <w:tcW w:w="3321" w:type="dxa"/>
             <w:shd w:val="clear" w:color="auto" w:fill="FFFFFF" w:themeFill="background1"/>
           </w:tcPr>
           <w:p>
@@ -4669,8 +4824,8 @@
                 <w:u w:val="single"/>
               </w:rPr>
             </w:pPr>
-            <w:bookmarkStart w:id="17" w:name="OLE_LINK34"/>
-            <w:bookmarkStart w:id="18" w:name="OLE_LINK35"/>
+            <w:bookmarkStart w:id="16" w:name="OLE_LINK34"/>
+            <w:bookmarkStart w:id="17" w:name="OLE_LINK35"/>
             <w:r>
               <w:rPr>
                 <w:b/>
@@ -4681,8 +4836,8 @@
               </w:rPr>
               <w:t>$</w:t>
             </w:r>
+            <w:bookmarkEnd w:id="16"/>
             <w:bookmarkEnd w:id="17"/>
-            <w:bookmarkEnd w:id="18"/>
             <w:r>
               <w:rPr>
                 <w:b/>
@@ -4691,7 +4846,315 @@
                 <w:szCs w:val="24"/>
                 <w:u w:val="single"/>
               </w:rPr>
-              <w:t>42.00</w:t>
+              <w:t>23.00</w:t>
+            </w:r>
+          </w:p>
+        </w:tc>
+      </w:tr>
+      <w:tr>
+        <w:tc>
+          <w:tcPr>
+            <w:tcW w:w="6019" w:type="dxa"/>
+            <w:gridSpan w:val="3"/>
+            <w:shd w:val="clear" w:color="auto" w:fill="009B40"/>
+          </w:tcPr>
+          <w:p>
+            <w:pPr>
+              <w:jc w:val="center"/>
+              <w:rPr>
+                <w:color w:val="FFFFFF" w:themeColor="background1"/>
+                <w:sz w:val="28"/>
+                <w:szCs w:val="28"/>
+                <w:u w:val="single"/>
+              </w:rPr>
+            </w:pPr>
+            <w:r>
+              <w:rPr>
+                <w:color w:val="FFFFFF" w:themeColor="background1"/>
+                <w:sz w:val="28"/>
+                <w:szCs w:val="28"/>
+                <w:u w:val="single"/>
+              </w:rPr>
+              <w:t>ONGOING MONTHLY COSTS (USD)</w:t>
+            </w:r>
+          </w:p>
+        </w:tc>
+        <w:tc>
+          <w:tcPr>
+            <w:tcW w:w="3321" w:type="dxa"/>
+            <w:shd w:val="clear" w:color="auto" w:fill="FFFFFF" w:themeFill="background1"/>
+          </w:tcPr>
+          <w:p>
+            <w:pPr>
+              <w:jc w:val="center"/>
+              <w:rPr>
+                <w:color w:val="000000" w:themeColor="text1"/>
+                <w:sz w:val="24"/>
+                <w:szCs w:val="24"/>
+                <w:u w:val="single"/>
+              </w:rPr>
+            </w:pPr>
+            <w:r>
+              <w:rPr>
+                <w:color w:val="000000" w:themeColor="text1"/>
+                <w:sz w:val="24"/>
+                <w:szCs w:val="24"/>
+                <w:u w:val="single"/>
+              </w:rPr>
+              <w:t>$12.00</w:t>
+            </w:r>
+          </w:p>
+        </w:tc>
+      </w:tr>
+      <w:tr>
+        <w:tc>
+          <w:tcPr>
+            <w:tcW w:w="9340" w:type="dxa"/>
+            <w:gridSpan w:val="4"/>
+            <w:shd w:val="clear" w:color="auto" w:fill="auto"/>
+          </w:tcPr>
+          <w:p>
+            <w:pPr>
+              <w:jc w:val="center"/>
+              <w:rPr>
+                <w:color w:val="000000" w:themeColor="text1"/>
+                <w:sz w:val="24"/>
+                <w:szCs w:val="24"/>
+              </w:rPr>
+            </w:pPr>
+            <w:r>
+              <w:rPr>
+                <w:b/>
+                <w:color w:val="000000" w:themeColor="text1"/>
+                <w:sz w:val="24"/>
+                <w:szCs w:val="24"/>
+                <w:u w:val="single"/>
+              </w:rPr>
+              <w:t>Domain Name:</w:t>
+            </w:r>
+            <w:r>
+              <w:rPr>
+                <w:color w:val="000000" w:themeColor="text1"/>
+                <w:sz w:val="24"/>
+                <w:szCs w:val="24"/>
+              </w:rPr>
+              <w:t xml:space="preserve"> sparkinhome.com</w:t>
+            </w:r>
+          </w:p>
+        </w:tc>
+      </w:tr>
+      <w:tr>
+        <w:tc>
+          <w:tcPr>
+            <w:tcW w:w="9340" w:type="dxa"/>
+            <w:gridSpan w:val="4"/>
+            <w:shd w:val="clear" w:color="auto" w:fill="auto"/>
+          </w:tcPr>
+          <w:p>
+            <w:pPr>
+              <w:jc w:val="center"/>
+              <w:rPr>
+                <w:b/>
+                <w:color w:val="000000" w:themeColor="text1"/>
+                <w:sz w:val="24"/>
+                <w:szCs w:val="24"/>
+                <w:u w:val="single"/>
+              </w:rPr>
+            </w:pPr>
+          </w:p>
+        </w:tc>
+      </w:tr>
+      <w:tr>
+        <w:tc>
+          <w:tcPr>
+            <w:tcW w:w="9340" w:type="dxa"/>
+            <w:gridSpan w:val="4"/>
+            <w:shd w:val="clear" w:color="auto" w:fill="auto"/>
+          </w:tcPr>
+          <w:p>
+            <w:pPr>
+              <w:jc w:val="center"/>
+              <w:rPr>
+                <w:b/>
+                <w:color w:val="000000" w:themeColor="text1"/>
+                <w:sz w:val="24"/>
+                <w:szCs w:val="24"/>
+                <w:u w:val="single"/>
+              </w:rPr>
+            </w:pPr>
+            <w:r>
+              <w:rPr>
+                <w:b/>
+                <w:color w:val="000000" w:themeColor="text1"/>
+                <w:sz w:val="24"/>
+                <w:szCs w:val="24"/>
+                <w:u w:val="single"/>
+              </w:rPr>
+              <w:t>Server Options</w:t>
+            </w:r>
+          </w:p>
+        </w:tc>
+      </w:tr>
+      <w:tr>
+        <w:tc>
+          <w:tcPr>
+            <w:tcW w:w="9340" w:type="dxa"/>
+            <w:gridSpan w:val="4"/>
+            <w:shd w:val="clear" w:color="auto" w:fill="auto"/>
+          </w:tcPr>
+          <w:p>
+            <w:pPr>
+              <w:jc w:val="center"/>
+              <w:rPr>
+                <w:color w:val="000000" w:themeColor="text1"/>
+                <w:sz w:val="24"/>
+                <w:szCs w:val="24"/>
+              </w:rPr>
+            </w:pPr>
+            <w:r>
+              <w:rPr>
+                <w:color w:val="000000" w:themeColor="text1"/>
+                <w:sz w:val="24"/>
+                <w:szCs w:val="24"/>
+              </w:rPr>
+              <w:t>Option One (Recommended): 2GB RAM, 1 CPU, 50GB SSD, 2TB Transfer, $10</w:t>
+            </w:r>
+          </w:p>
+        </w:tc>
+      </w:tr>
+      <w:tr>
+        <w:tc>
+          <w:tcPr>
+            <w:tcW w:w="9340" w:type="dxa"/>
+            <w:gridSpan w:val="4"/>
+            <w:shd w:val="clear" w:color="auto" w:fill="auto"/>
+          </w:tcPr>
+          <w:p>
+            <w:pPr>
+              <w:jc w:val="center"/>
+              <w:rPr>
+                <w:color w:val="000000" w:themeColor="text1"/>
+                <w:sz w:val="24"/>
+                <w:szCs w:val="24"/>
+              </w:rPr>
+            </w:pPr>
+            <w:r>
+              <w:rPr>
+                <w:color w:val="000000" w:themeColor="text1"/>
+                <w:sz w:val="24"/>
+                <w:szCs w:val="24"/>
+              </w:rPr>
+              <w:t>Option Two: 1GB RAM, 1 CPU, 25GB SSD, 1TB Transfer, $5</w:t>
+            </w:r>
+          </w:p>
+        </w:tc>
+      </w:tr>
+      <w:tr>
+        <w:tc>
+          <w:tcPr>
+            <w:tcW w:w="9340" w:type="dxa"/>
+            <w:gridSpan w:val="4"/>
+            <w:shd w:val="clear" w:color="auto" w:fill="auto"/>
+          </w:tcPr>
+          <w:p>
+            <w:pPr>
+              <w:jc w:val="center"/>
+              <w:rPr>
+                <w:color w:val="000000" w:themeColor="text1"/>
+                <w:sz w:val="24"/>
+                <w:szCs w:val="24"/>
+              </w:rPr>
+            </w:pPr>
+          </w:p>
+        </w:tc>
+      </w:tr>
+      <w:tr>
+        <w:tc>
+          <w:tcPr>
+            <w:tcW w:w="9340" w:type="dxa"/>
+            <w:gridSpan w:val="4"/>
+            <w:shd w:val="clear" w:color="auto" w:fill="auto"/>
+          </w:tcPr>
+          <w:p>
+            <w:pPr>
+              <w:jc w:val="center"/>
+              <w:rPr>
+                <w:color w:val="000000" w:themeColor="text1"/>
+                <w:sz w:val="24"/>
+                <w:szCs w:val="24"/>
+              </w:rPr>
+            </w:pPr>
+            <w:r>
+              <w:rPr>
+                <w:color w:val="000000" w:themeColor="text1"/>
+                <w:sz w:val="24"/>
+                <w:szCs w:val="24"/>
+              </w:rPr>
+              <w:t xml:space="preserve">Automatic Weekly Backups Can Be Taken </w:t>
+            </w:r>
+            <w:proofErr w:type="gramStart"/>
+            <w:r>
+              <w:rPr>
+                <w:color w:val="000000" w:themeColor="text1"/>
+                <w:sz w:val="24"/>
+                <w:szCs w:val="24"/>
+              </w:rPr>
+              <w:t>By</w:t>
+            </w:r>
+            <w:proofErr w:type="gramEnd"/>
+            <w:r>
+              <w:rPr>
+                <w:color w:val="000000" w:themeColor="text1"/>
+                <w:sz w:val="24"/>
+                <w:szCs w:val="24"/>
+              </w:rPr>
+              <w:t xml:space="preserve"> Server Provider At $2.00 Per Month.</w:t>
+            </w:r>
+          </w:p>
+        </w:tc>
+      </w:tr>
+      <w:tr>
+        <w:tc>
+          <w:tcPr>
+            <w:tcW w:w="9340" w:type="dxa"/>
+            <w:gridSpan w:val="4"/>
+            <w:shd w:val="clear" w:color="auto" w:fill="auto"/>
+          </w:tcPr>
+          <w:p>
+            <w:pPr>
+              <w:jc w:val="center"/>
+              <w:rPr>
+                <w:color w:val="000000" w:themeColor="text1"/>
+                <w:sz w:val="24"/>
+                <w:szCs w:val="24"/>
+              </w:rPr>
+            </w:pPr>
+          </w:p>
+        </w:tc>
+      </w:tr>
+      <w:tr>
+        <w:tc>
+          <w:tcPr>
+            <w:tcW w:w="9340" w:type="dxa"/>
+            <w:gridSpan w:val="4"/>
+            <w:shd w:val="clear" w:color="auto" w:fill="auto"/>
+          </w:tcPr>
+          <w:p>
+            <w:pPr>
+              <w:jc w:val="center"/>
+              <w:rPr>
+                <w:color w:val="000000" w:themeColor="text1"/>
+                <w:sz w:val="24"/>
+                <w:szCs w:val="24"/>
+              </w:rPr>
+            </w:pPr>
+            <w:r>
+              <w:rPr>
+                <w:color w:val="000000" w:themeColor="text1"/>
+                <w:sz w:val="24"/>
+                <w:szCs w:val="24"/>
+              </w:rPr>
+              <w:t>Server Location: San Francisco 2 or Singapore 1</w:t>
             </w:r>
           </w:p>
         </w:tc>
@@ -4730,7 +5193,7 @@
           <w:szCs w:val="24"/>
         </w:rPr>
       </w:pPr>
-      <w:bookmarkStart w:id="19" w:name="OLE_LINK49"/>
+      <w:bookmarkStart w:id="18" w:name="OLE_LINK49"/>
       <w:r>
         <w:rPr>
           <w:rFonts w:ascii="Arial Black" w:hAnsi="Arial Black"/>
@@ -4767,8 +5230,8 @@
             <w:tcW w:w="1970" w:type="dxa"/>
             <w:shd w:val="clear" w:color="auto" w:fill="009B40"/>
           </w:tcPr>
-          <w:bookmarkEnd w:id="16"/>
-          <w:bookmarkEnd w:id="19"/>
+          <w:bookmarkEnd w:id="15"/>
+          <w:bookmarkEnd w:id="18"/>
           <w:p>
             <w:pPr>
               <w:jc w:val="center"/>
@@ -4982,7 +5445,7 @@
                 <w:szCs w:val="24"/>
               </w:rPr>
             </w:pPr>
-            <w:bookmarkStart w:id="20" w:name="_Hlk508699630"/>
+            <w:bookmarkStart w:id="19" w:name="_Hlk508699630"/>
             <w:r>
               <w:rPr>
                 <w:color w:val="000000" w:themeColor="text1"/>
@@ -5383,7 +5846,7 @@
           </w:p>
         </w:tc>
       </w:tr>
-      <w:bookmarkEnd w:id="20"/>
+      <w:bookmarkEnd w:id="19"/>
     </w:tbl>
     <w:p>
       <w:pPr>
@@ -5710,6 +6173,7 @@
                 <w:sz w:val="24"/>
                 <w:szCs w:val="24"/>
               </w:rPr>
+              <w:lastRenderedPageBreak/>
               <w:t xml:space="preserve">Bharat </w:t>
             </w:r>
             <w:proofErr w:type="spellStart"/>
@@ -6212,8 +6676,535 @@
         <w:t>MONITORING &amp; EVALUATION</w:t>
       </w:r>
     </w:p>
-    <w:p/>
-    <w:p/>
+    <w:p>
+      <w:pPr>
+        <w:jc w:val="both"/>
+        <w:rPr>
+          <w:sz w:val="24"/>
+        </w:rPr>
+      </w:pPr>
+      <w:r>
+        <w:rPr>
+          <w:sz w:val="24"/>
+        </w:rPr>
+        <w:t>Monitoring and evaluation</w:t>
+      </w:r>
+      <w:r>
+        <w:rPr>
+          <w:sz w:val="24"/>
+        </w:rPr>
+        <w:t xml:space="preserve"> </w:t>
+      </w:r>
+      <w:proofErr w:type="gramStart"/>
+      <w:r>
+        <w:rPr>
+          <w:sz w:val="24"/>
+        </w:rPr>
+        <w:t>is</w:t>
+      </w:r>
+      <w:proofErr w:type="gramEnd"/>
+      <w:r>
+        <w:rPr>
+          <w:sz w:val="24"/>
+        </w:rPr>
+        <w:t xml:space="preserve"> a documentation that </w:t>
+      </w:r>
+      <w:r>
+        <w:rPr>
+          <w:sz w:val="24"/>
+        </w:rPr>
+        <w:t>aims</w:t>
+      </w:r>
+      <w:r>
+        <w:rPr>
+          <w:sz w:val="24"/>
+        </w:rPr>
+        <w:t xml:space="preserve"> to facilitate activities that</w:t>
+      </w:r>
+      <w:r>
+        <w:rPr>
+          <w:sz w:val="24"/>
+        </w:rPr>
+        <w:t xml:space="preserve"> </w:t>
+      </w:r>
+      <w:r>
+        <w:rPr>
+          <w:sz w:val="24"/>
+        </w:rPr>
+        <w:t>deliver quality to a product. Discussed below are activities</w:t>
+      </w:r>
+      <w:r>
+        <w:rPr>
+          <w:sz w:val="24"/>
+        </w:rPr>
+        <w:t xml:space="preserve"> that will assist in doing so:</w:t>
+      </w:r>
+    </w:p>
+    <w:p>
+      <w:pPr>
+        <w:rPr>
+          <w:b/>
+          <w:u w:val="single"/>
+        </w:rPr>
+      </w:pPr>
+      <w:r>
+        <w:rPr>
+          <w:b/>
+          <w:u w:val="single"/>
+        </w:rPr>
+        <w:t>Verification</w:t>
+      </w:r>
+    </w:p>
+    <w:p>
+      <w:pPr>
+        <w:jc w:val="both"/>
+        <w:rPr>
+          <w:sz w:val="24"/>
+        </w:rPr>
+      </w:pPr>
+      <w:r>
+        <w:rPr>
+          <w:sz w:val="24"/>
+        </w:rPr>
+        <w:t>Verification of the functional and non-functional requirements are submitted to the</w:t>
+      </w:r>
+      <w:r>
+        <w:rPr>
+          <w:sz w:val="24"/>
+        </w:rPr>
+        <w:t xml:space="preserve"> </w:t>
+      </w:r>
+      <w:r>
+        <w:rPr>
+          <w:sz w:val="24"/>
+        </w:rPr>
+        <w:t>clients for reviewing and feedback. Once that is done, the team member</w:t>
+      </w:r>
+      <w:r>
+        <w:rPr>
+          <w:sz w:val="24"/>
+        </w:rPr>
+        <w:t>s will</w:t>
+      </w:r>
+      <w:r>
+        <w:rPr>
+          <w:sz w:val="24"/>
+        </w:rPr>
+        <w:t xml:space="preserve"> combine the</w:t>
+      </w:r>
+      <w:r>
+        <w:rPr>
+          <w:sz w:val="24"/>
+        </w:rPr>
+        <w:t xml:space="preserve"> </w:t>
+      </w:r>
+      <w:r>
+        <w:rPr>
+          <w:sz w:val="24"/>
+        </w:rPr>
+        <w:t>documents for the project proposal and hand them back to the client to make the call on</w:t>
+      </w:r>
+      <w:r>
+        <w:rPr>
+          <w:sz w:val="24"/>
+        </w:rPr>
+        <w:t xml:space="preserve"> </w:t>
+      </w:r>
+      <w:r>
+        <w:rPr>
+          <w:sz w:val="24"/>
+        </w:rPr>
+        <w:t xml:space="preserve">whether it outlines their goals and objectives. This process does not stop </w:t>
+      </w:r>
+      <w:r>
+        <w:rPr>
+          <w:sz w:val="24"/>
+        </w:rPr>
+        <w:t xml:space="preserve">there but </w:t>
+      </w:r>
+      <w:r>
+        <w:rPr>
+          <w:sz w:val="24"/>
+        </w:rPr>
+        <w:t>continues throughout the whole project during sprint reviews.</w:t>
+      </w:r>
+    </w:p>
+    <w:p>
+      <w:pPr>
+        <w:rPr>
+          <w:b/>
+          <w:u w:val="single"/>
+        </w:rPr>
+      </w:pPr>
+      <w:r>
+        <w:rPr>
+          <w:b/>
+          <w:u w:val="single"/>
+        </w:rPr>
+        <w:t>Validation</w:t>
+      </w:r>
+    </w:p>
+    <w:p>
+      <w:pPr>
+        <w:jc w:val="both"/>
+        <w:rPr>
+          <w:sz w:val="24"/>
+        </w:rPr>
+      </w:pPr>
+      <w:r>
+        <w:rPr>
+          <w:sz w:val="24"/>
+        </w:rPr>
+        <w:t>The validation of each sprint product is done through building prototypes and testing to</w:t>
+      </w:r>
+      <w:r>
+        <w:rPr>
+          <w:sz w:val="24"/>
+        </w:rPr>
+        <w:t xml:space="preserve"> </w:t>
+      </w:r>
+      <w:r>
+        <w:rPr>
+          <w:sz w:val="24"/>
+        </w:rPr>
+        <w:t>check if its fit for purpose.</w:t>
+      </w:r>
+    </w:p>
+    <w:p>
+      <w:pPr>
+        <w:rPr>
+          <w:b/>
+          <w:u w:val="single"/>
+        </w:rPr>
+      </w:pPr>
+      <w:r>
+        <w:rPr>
+          <w:b/>
+          <w:u w:val="single"/>
+        </w:rPr>
+        <w:t>Testing</w:t>
+      </w:r>
+    </w:p>
+    <w:p>
+      <w:pPr>
+        <w:jc w:val="both"/>
+        <w:rPr>
+          <w:sz w:val="24"/>
+        </w:rPr>
+      </w:pPr>
+      <w:r>
+        <w:rPr>
+          <w:sz w:val="24"/>
+        </w:rPr>
+        <w:t>T</w:t>
+      </w:r>
+      <w:r>
+        <w:rPr>
+          <w:sz w:val="24"/>
+        </w:rPr>
+        <w:t>he team members must do testing together to see what each one thinks of the outcome</w:t>
+      </w:r>
+      <w:r>
+        <w:rPr>
+          <w:sz w:val="24"/>
+        </w:rPr>
+        <w:t xml:space="preserve"> </w:t>
+      </w:r>
+      <w:r>
+        <w:rPr>
+          <w:sz w:val="24"/>
+        </w:rPr>
+        <w:t>to avoid disagreements later.</w:t>
+      </w:r>
+    </w:p>
+    <w:p>
+      <w:pPr>
+        <w:rPr>
+          <w:b/>
+          <w:u w:val="single"/>
+        </w:rPr>
+      </w:pPr>
+      <w:r>
+        <w:rPr>
+          <w:b/>
+          <w:u w:val="single"/>
+        </w:rPr>
+        <w:t>Coding</w:t>
+      </w:r>
+    </w:p>
+    <w:p>
+      <w:pPr>
+        <w:jc w:val="both"/>
+        <w:rPr>
+          <w:sz w:val="24"/>
+        </w:rPr>
+      </w:pPr>
+      <w:r>
+        <w:rPr>
+          <w:sz w:val="24"/>
+        </w:rPr>
+        <w:t>The codes must be understandable, clear and concise to read. Updated codes must be</w:t>
+      </w:r>
+      <w:r>
+        <w:rPr>
+          <w:sz w:val="24"/>
+        </w:rPr>
+        <w:t xml:space="preserve"> </w:t>
+      </w:r>
+      <w:r>
+        <w:rPr>
+          <w:sz w:val="24"/>
+        </w:rPr>
+        <w:t>saved and after each lines of codes, leave a comment so that the next person to carry on</w:t>
+      </w:r>
+      <w:r>
+        <w:rPr>
+          <w:sz w:val="24"/>
+        </w:rPr>
+        <w:t xml:space="preserve"> </w:t>
+      </w:r>
+      <w:r>
+        <w:rPr>
+          <w:sz w:val="24"/>
+        </w:rPr>
+        <w:t>with the coding know where to begin.</w:t>
+      </w:r>
+      <w:r>
+        <w:rPr>
+          <w:sz w:val="24"/>
+        </w:rPr>
+        <w:t xml:space="preserve"> Industry standard monitoring activities must be applied, such as setting up downtime alerts when the website goes down.</w:t>
+      </w:r>
+      <w:bookmarkStart w:id="20" w:name="_GoBack"/>
+      <w:bookmarkEnd w:id="20"/>
+    </w:p>
+    <w:p>
+      <w:pPr>
+        <w:rPr>
+          <w:b/>
+          <w:u w:val="single"/>
+        </w:rPr>
+      </w:pPr>
+      <w:r>
+        <w:rPr>
+          <w:b/>
+          <w:u w:val="single"/>
+        </w:rPr>
+        <w:t>Documentation</w:t>
+      </w:r>
+    </w:p>
+    <w:p>
+      <w:pPr>
+        <w:jc w:val="both"/>
+        <w:rPr>
+          <w:sz w:val="24"/>
+        </w:rPr>
+      </w:pPr>
+      <w:r>
+        <w:rPr>
+          <w:sz w:val="24"/>
+        </w:rPr>
+        <w:lastRenderedPageBreak/>
+        <w:t xml:space="preserve">Team members are to cross check with documents like Gantt </w:t>
+      </w:r>
+      <w:r>
+        <w:rPr>
+          <w:sz w:val="24"/>
+        </w:rPr>
+        <w:t>C</w:t>
+      </w:r>
+      <w:r>
+        <w:rPr>
+          <w:sz w:val="24"/>
+        </w:rPr>
+        <w:t>hart and others on</w:t>
+      </w:r>
+      <w:r>
+        <w:rPr>
+          <w:sz w:val="24"/>
+        </w:rPr>
+        <w:t xml:space="preserve"> GitHub</w:t>
+      </w:r>
+      <w:r>
+        <w:rPr>
+          <w:sz w:val="24"/>
+        </w:rPr>
+        <w:t xml:space="preserve"> to ensure</w:t>
+      </w:r>
+      <w:r>
+        <w:rPr>
+          <w:sz w:val="24"/>
+        </w:rPr>
+        <w:t xml:space="preserve"> </w:t>
+      </w:r>
+      <w:r>
+        <w:rPr>
+          <w:sz w:val="24"/>
+        </w:rPr>
+        <w:t>that everyone is on the same page. Notify other team members if</w:t>
+      </w:r>
+      <w:r>
+        <w:rPr>
+          <w:sz w:val="24"/>
+        </w:rPr>
+        <w:t xml:space="preserve"> </w:t>
+      </w:r>
+      <w:r>
+        <w:rPr>
+          <w:sz w:val="24"/>
+        </w:rPr>
+        <w:t>changes are made to the document.</w:t>
+      </w:r>
+    </w:p>
+    <w:p>
+      <w:pPr>
+        <w:rPr>
+          <w:b/>
+          <w:u w:val="single"/>
+        </w:rPr>
+      </w:pPr>
+      <w:r>
+        <w:rPr>
+          <w:b/>
+          <w:u w:val="single"/>
+        </w:rPr>
+        <w:t>Meeting</w:t>
+      </w:r>
+    </w:p>
+    <w:p>
+      <w:pPr>
+        <w:jc w:val="both"/>
+        <w:rPr>
+          <w:sz w:val="24"/>
+        </w:rPr>
+      </w:pPr>
+      <w:r>
+        <w:rPr>
+          <w:sz w:val="24"/>
+        </w:rPr>
+        <w:t>The</w:t>
+      </w:r>
+      <w:r>
+        <w:rPr>
+          <w:sz w:val="24"/>
+        </w:rPr>
+        <w:t xml:space="preserve"> </w:t>
+      </w:r>
+      <w:r>
+        <w:rPr>
+          <w:sz w:val="24"/>
+        </w:rPr>
+        <w:t xml:space="preserve">development team </w:t>
+      </w:r>
+      <w:r>
+        <w:rPr>
+          <w:sz w:val="24"/>
+        </w:rPr>
+        <w:t>will conduct a</w:t>
+      </w:r>
+      <w:r>
+        <w:rPr>
+          <w:sz w:val="24"/>
+        </w:rPr>
+        <w:t xml:space="preserve"> 1</w:t>
+      </w:r>
+      <w:r>
+        <w:rPr>
+          <w:sz w:val="24"/>
+        </w:rPr>
+        <w:t>0</w:t>
+      </w:r>
+      <w:r>
+        <w:rPr>
+          <w:sz w:val="24"/>
+        </w:rPr>
+        <w:t xml:space="preserve"> minutes</w:t>
+      </w:r>
+      <w:r>
+        <w:rPr>
+          <w:sz w:val="24"/>
+        </w:rPr>
+        <w:t xml:space="preserve"> standup meeting</w:t>
+      </w:r>
+      <w:r>
+        <w:rPr>
+          <w:sz w:val="24"/>
+        </w:rPr>
+        <w:t xml:space="preserve"> every day</w:t>
+      </w:r>
+      <w:r>
+        <w:rPr>
+          <w:sz w:val="24"/>
+        </w:rPr>
+        <w:t xml:space="preserve">, </w:t>
+      </w:r>
+      <w:r>
+        <w:rPr>
+          <w:sz w:val="24"/>
+        </w:rPr>
+        <w:t>to check the progress of</w:t>
+      </w:r>
+      <w:r>
+        <w:rPr>
+          <w:sz w:val="24"/>
+        </w:rPr>
+        <w:t xml:space="preserve"> </w:t>
+      </w:r>
+      <w:r>
+        <w:rPr>
+          <w:sz w:val="24"/>
+        </w:rPr>
+        <w:t xml:space="preserve">work assigned to each team member. Meeting up with the </w:t>
+      </w:r>
+      <w:r>
+        <w:rPr>
+          <w:sz w:val="24"/>
+        </w:rPr>
+        <w:t>project sponsors</w:t>
+      </w:r>
+      <w:r>
+        <w:rPr>
+          <w:sz w:val="24"/>
+        </w:rPr>
+        <w:t xml:space="preserve"> will be held fortnightly</w:t>
+      </w:r>
+      <w:r>
+        <w:rPr>
+          <w:sz w:val="24"/>
+        </w:rPr>
+        <w:t xml:space="preserve"> </w:t>
+      </w:r>
+      <w:r>
+        <w:rPr>
+          <w:sz w:val="24"/>
+        </w:rPr>
+        <w:t>to review the progress of the project as well</w:t>
+      </w:r>
+      <w:r>
+        <w:rPr>
+          <w:sz w:val="24"/>
+        </w:rPr>
+        <w:t xml:space="preserve"> </w:t>
+      </w:r>
+      <w:r>
+        <w:rPr>
+          <w:sz w:val="24"/>
+        </w:rPr>
+        <w:t>and feedbacks will be given through this</w:t>
+      </w:r>
+      <w:r>
+        <w:rPr>
+          <w:sz w:val="24"/>
+        </w:rPr>
+        <w:t xml:space="preserve"> </w:t>
+      </w:r>
+      <w:r>
+        <w:rPr>
+          <w:sz w:val="24"/>
+        </w:rPr>
+        <w:t>meeting.</w:t>
+      </w:r>
+    </w:p>
     <w:p/>
     <w:p/>
     <w:p>
@@ -11043,7 +12034,7 @@
 </file>
 
 <file path=customXml/itemProps1.xml><?xml version="1.0" encoding="utf-8"?>
-<ds:datastoreItem xmlns:ds="http://schemas.openxmlformats.org/officeDocument/2006/customXml" ds:itemID="{1D404D86-7FD5-445F-8181-1AA2A41953C6}">
+<ds:datastoreItem xmlns:ds="http://schemas.openxmlformats.org/officeDocument/2006/customXml" ds:itemID="{93D5F8ED-4ECD-4B15-B5FA-5EEDC41861A3}">
   <ds:schemaRefs>
     <ds:schemaRef ds:uri="http://schemas.openxmlformats.org/officeDocument/2006/bibliography"/>
   </ds:schemaRefs>

</xml_diff>

<commit_message>
Completion of Current Issues
Still Sprint timeframe to fill out in this document, and some general shifting of layout.
</commit_message>
<xml_diff>
--- a/Artefacts/Project Proposal.docx
+++ b/Artefacts/Project Proposal.docx
@@ -1708,6 +1708,7 @@
       </w:r>
       <w:bookmarkEnd w:id="10"/>
     </w:p>
+    <w:p/>
     <w:tbl>
       <w:tblPr>
         <w:tblStyle w:val="TableGrid"/>
@@ -2116,7 +2117,7 @@
       <w:tr>
         <w:tc>
           <w:tcPr>
-            <w:tcW w:w="9006" w:type="dxa"/>
+            <w:tcW w:w="9340" w:type="dxa"/>
             <w:gridSpan w:val="3"/>
             <w:shd w:val="clear" w:color="auto" w:fill="009B40"/>
           </w:tcPr>
@@ -2145,7 +2146,7 @@
       <w:tr>
         <w:tc>
           <w:tcPr>
-            <w:tcW w:w="2808" w:type="dxa"/>
+            <w:tcW w:w="2480" w:type="dxa"/>
             <w:shd w:val="clear" w:color="auto" w:fill="009B40"/>
           </w:tcPr>
           <w:p>
@@ -2171,7 +2172,7 @@
         </w:tc>
         <w:tc>
           <w:tcPr>
-            <w:tcW w:w="3757" w:type="dxa"/>
+            <w:tcW w:w="3252" w:type="dxa"/>
             <w:shd w:val="clear" w:color="auto" w:fill="009B40"/>
           </w:tcPr>
           <w:p>
@@ -2197,7 +2198,7 @@
         </w:tc>
         <w:tc>
           <w:tcPr>
-            <w:tcW w:w="2441" w:type="dxa"/>
+            <w:tcW w:w="3608" w:type="dxa"/>
             <w:shd w:val="clear" w:color="auto" w:fill="009B40"/>
           </w:tcPr>
           <w:p>
@@ -2225,7 +2226,7 @@
       <w:tr>
         <w:tc>
           <w:tcPr>
-            <w:tcW w:w="2808" w:type="dxa"/>
+            <w:tcW w:w="2480" w:type="dxa"/>
           </w:tcPr>
           <w:p>
             <w:pPr>
@@ -2248,7 +2249,7 @@
         </w:tc>
         <w:tc>
           <w:tcPr>
-            <w:tcW w:w="3757" w:type="dxa"/>
+            <w:tcW w:w="3252" w:type="dxa"/>
           </w:tcPr>
           <w:p>
             <w:pPr>
@@ -2271,7 +2272,7 @@
         </w:tc>
         <w:tc>
           <w:tcPr>
-            <w:tcW w:w="2441" w:type="dxa"/>
+            <w:tcW w:w="3608" w:type="dxa"/>
           </w:tcPr>
           <w:p>
             <w:pPr>
@@ -2296,7 +2297,7 @@
       <w:tr>
         <w:tc>
           <w:tcPr>
-            <w:tcW w:w="2808" w:type="dxa"/>
+            <w:tcW w:w="2480" w:type="dxa"/>
           </w:tcPr>
           <w:p>
             <w:pPr>
@@ -2307,29 +2308,42 @@
                 <w:szCs w:val="24"/>
               </w:rPr>
             </w:pPr>
-            <w:proofErr w:type="spellStart"/>
             <w:r>
               <w:rPr>
                 <w:rFonts w:ascii="Arial" w:hAnsi="Arial" w:cs="Arial"/>
                 <w:sz w:val="24"/>
                 <w:szCs w:val="24"/>
               </w:rPr>
-              <w:t>Barbora</w:t>
-            </w:r>
-            <w:proofErr w:type="spellEnd"/>
-            <w:r>
+              <w:t>Barbora Sharrock</w:t>
+            </w:r>
+          </w:p>
+        </w:tc>
+        <w:tc>
+          <w:tcPr>
+            <w:tcW w:w="3252" w:type="dxa"/>
+          </w:tcPr>
+          <w:p>
+            <w:pPr>
+              <w:jc w:val="center"/>
               <w:rPr>
                 <w:rFonts w:ascii="Arial" w:hAnsi="Arial" w:cs="Arial"/>
                 <w:sz w:val="24"/>
                 <w:szCs w:val="24"/>
               </w:rPr>
-              <w:t xml:space="preserve"> Sharrock</w:t>
-            </w:r>
-          </w:p>
-        </w:tc>
-        <w:tc>
-          <w:tcPr>
-            <w:tcW w:w="3757" w:type="dxa"/>
+            </w:pPr>
+            <w:r>
+              <w:rPr>
+                <w:rFonts w:ascii="Arial" w:hAnsi="Arial" w:cs="Arial"/>
+                <w:sz w:val="24"/>
+                <w:szCs w:val="24"/>
+              </w:rPr>
+              <w:t>Business Analyst</w:t>
+            </w:r>
+          </w:p>
+        </w:tc>
+        <w:tc>
+          <w:tcPr>
+            <w:tcW w:w="3608" w:type="dxa"/>
           </w:tcPr>
           <w:p>
             <w:pPr>
@@ -2346,101 +2360,7 @@
                 <w:sz w:val="24"/>
                 <w:szCs w:val="24"/>
               </w:rPr>
-              <w:t>Business Analyst</w:t>
-            </w:r>
-          </w:p>
-        </w:tc>
-        <w:tc>
-          <w:tcPr>
-            <w:tcW w:w="2441" w:type="dxa"/>
-          </w:tcPr>
-          <w:p>
-            <w:pPr>
-              <w:jc w:val="center"/>
-              <w:rPr>
-                <w:rFonts w:ascii="Arial" w:hAnsi="Arial" w:cs="Arial"/>
-                <w:sz w:val="24"/>
-                <w:szCs w:val="24"/>
-              </w:rPr>
-            </w:pPr>
-            <w:r>
-              <w:rPr>
-                <w:rFonts w:ascii="Arial" w:hAnsi="Arial" w:cs="Arial"/>
-                <w:sz w:val="24"/>
-                <w:szCs w:val="24"/>
-              </w:rPr>
               <w:t>barboras@missionreadyhq.com</w:t>
-            </w:r>
-          </w:p>
-        </w:tc>
-      </w:tr>
-      <w:tr>
-        <w:tc>
-          <w:tcPr>
-            <w:tcW w:w="2808" w:type="dxa"/>
-          </w:tcPr>
-          <w:p>
-            <w:pPr>
-              <w:jc w:val="center"/>
-              <w:rPr>
-                <w:rFonts w:ascii="Arial" w:hAnsi="Arial" w:cs="Arial"/>
-                <w:sz w:val="24"/>
-                <w:szCs w:val="24"/>
-              </w:rPr>
-            </w:pPr>
-            <w:r>
-              <w:rPr>
-                <w:rFonts w:ascii="Arial" w:hAnsi="Arial" w:cs="Arial"/>
-                <w:sz w:val="24"/>
-                <w:szCs w:val="24"/>
-              </w:rPr>
-              <w:t>Bailey Coleman</w:t>
-            </w:r>
-          </w:p>
-        </w:tc>
-        <w:tc>
-          <w:tcPr>
-            <w:tcW w:w="3757" w:type="dxa"/>
-          </w:tcPr>
-          <w:p>
-            <w:pPr>
-              <w:jc w:val="center"/>
-              <w:rPr>
-                <w:rFonts w:ascii="Arial" w:hAnsi="Arial" w:cs="Arial"/>
-                <w:sz w:val="24"/>
-                <w:szCs w:val="24"/>
-              </w:rPr>
-            </w:pPr>
-            <w:r>
-              <w:rPr>
-                <w:rFonts w:ascii="Arial" w:hAnsi="Arial" w:cs="Arial"/>
-                <w:sz w:val="24"/>
-                <w:szCs w:val="24"/>
-              </w:rPr>
-              <w:t>UX Designer</w:t>
-            </w:r>
-          </w:p>
-        </w:tc>
-        <w:tc>
-          <w:tcPr>
-            <w:tcW w:w="2441" w:type="dxa"/>
-          </w:tcPr>
-          <w:p>
-            <w:pPr>
-              <w:jc w:val="center"/>
-              <w:rPr>
-                <w:rFonts w:ascii="Arial" w:hAnsi="Arial" w:cs="Arial"/>
-                <w:sz w:val="24"/>
-                <w:szCs w:val="24"/>
-              </w:rPr>
-            </w:pPr>
-            <w:r>
-              <w:rPr>
-                <w:rFonts w:ascii="Arial" w:hAnsi="Arial" w:cs="Arial"/>
-                <w:sz w:val="24"/>
-                <w:szCs w:val="24"/>
-              </w:rPr>
-              <w:t>baileyc@missionreadyhq.com</w:t>
             </w:r>
           </w:p>
         </w:tc>
@@ -2606,20 +2526,133 @@
           <w:sz w:val="24"/>
           <w:szCs w:val="24"/>
         </w:rPr>
-        <w:t>The number of in-home Spark team members is increasing, and they need to be able to keep track of and update Spark stock on the go. Currently there is no formalized process to keep track of where stock is, who is carrying it, how much has been sold, or how much there is. This lack of inventory management leaves a blind spot in the business, making it more difficult to schedule re-orders and manage potential losses of product.</w:t>
+        <w:t>The number of in-home Spark team members is increasing, and they need to be able to keep track of and update Spark stock on the go. Currently there is no formalized process to keep track of where stock is, who is carrying it, how much has been sold, or how much there is</w:t>
+      </w:r>
+      <w:r>
+        <w:rPr>
+          <w:color w:val="000000" w:themeColor="text1"/>
+          <w:sz w:val="24"/>
+          <w:szCs w:val="24"/>
+        </w:rPr>
+        <w:t xml:space="preserve"> for the in-home teams and their Territory leaders</w:t>
+      </w:r>
+      <w:r>
+        <w:rPr>
+          <w:color w:val="000000" w:themeColor="text1"/>
+          <w:sz w:val="24"/>
+          <w:szCs w:val="24"/>
+        </w:rPr>
+        <w:t xml:space="preserve">. </w:t>
       </w:r>
     </w:p>
     <w:p>
       <w:pPr>
-        <w:shd w:val="clear" w:color="auto" w:fill="FFFFFF" w:themeFill="background1"/>
+        <w:jc w:val="both"/>
+        <w:rPr>
+          <w:color w:val="000000" w:themeColor="text1"/>
+          <w:sz w:val="24"/>
+          <w:szCs w:val="24"/>
+        </w:rPr>
+      </w:pPr>
+      <w:r>
+        <w:rPr>
+          <w:color w:val="000000" w:themeColor="text1"/>
+          <w:sz w:val="24"/>
+          <w:szCs w:val="24"/>
+        </w:rPr>
+        <w:t>There are different levels of knowledge and individual preferences in how stock is updated and ordered across different software</w:t>
+      </w:r>
+      <w:r>
+        <w:rPr>
+          <w:color w:val="000000" w:themeColor="text1"/>
+          <w:sz w:val="24"/>
+          <w:szCs w:val="24"/>
+        </w:rPr>
+        <w:t xml:space="preserve"> (including Spark intranet, in-person discussion and Excel Spreadsheets)</w:t>
+      </w:r>
+      <w:r>
+        <w:rPr>
+          <w:color w:val="000000" w:themeColor="text1"/>
+          <w:sz w:val="24"/>
+          <w:szCs w:val="24"/>
+        </w:rPr>
+        <w:t>, which makes the process inconsistent</w:t>
+      </w:r>
+      <w:r>
+        <w:rPr>
+          <w:color w:val="000000" w:themeColor="text1"/>
+          <w:sz w:val="24"/>
+          <w:szCs w:val="24"/>
+        </w:rPr>
+        <w:t xml:space="preserve"> and</w:t>
+      </w:r>
+      <w:r>
+        <w:rPr>
+          <w:color w:val="000000" w:themeColor="text1"/>
+          <w:sz w:val="24"/>
+          <w:szCs w:val="24"/>
+        </w:rPr>
+        <w:t xml:space="preserve"> difficult to scale</w:t>
+      </w:r>
+      <w:r>
+        <w:rPr>
+          <w:color w:val="000000" w:themeColor="text1"/>
+          <w:sz w:val="24"/>
+          <w:szCs w:val="24"/>
+        </w:rPr>
+        <w:t>.</w:t>
+      </w:r>
+      <w:r>
+        <w:rPr>
+          <w:color w:val="000000" w:themeColor="text1"/>
+          <w:sz w:val="24"/>
+          <w:szCs w:val="24"/>
+        </w:rPr>
+        <w:t xml:space="preserve"> </w:t>
+      </w:r>
+    </w:p>
+    <w:p>
+      <w:pPr>
+        <w:jc w:val="both"/>
         <w:rPr>
           <w:rStyle w:val="normaltextrun"/>
-          <w:rFonts w:ascii="Arial Black" w:hAnsi="Arial Black"/>
-          <w:color w:val="F26520"/>
-          <w:sz w:val="24"/>
-          <w:szCs w:val="24"/>
-        </w:rPr>
-      </w:pPr>
+          <w:color w:val="000000" w:themeColor="text1"/>
+          <w:sz w:val="24"/>
+          <w:szCs w:val="24"/>
+        </w:rPr>
+      </w:pPr>
+      <w:r>
+        <w:rPr>
+          <w:color w:val="000000" w:themeColor="text1"/>
+          <w:sz w:val="24"/>
+          <w:szCs w:val="24"/>
+        </w:rPr>
+        <w:t>This lack of</w:t>
+      </w:r>
+      <w:r>
+        <w:rPr>
+          <w:color w:val="000000" w:themeColor="text1"/>
+          <w:sz w:val="24"/>
+          <w:szCs w:val="24"/>
+        </w:rPr>
+        <w:t xml:space="preserve"> clarity surrounding</w:t>
+      </w:r>
+      <w:r>
+        <w:rPr>
+          <w:color w:val="000000" w:themeColor="text1"/>
+          <w:sz w:val="24"/>
+          <w:szCs w:val="24"/>
+        </w:rPr>
+        <w:t xml:space="preserve"> inventory management leaves a blind spot in the business, making it more difficult to schedule re-orders and manage potential losses of product.</w:t>
+      </w:r>
+      <w:r>
+        <w:rPr>
+          <w:color w:val="000000" w:themeColor="text1"/>
+          <w:sz w:val="24"/>
+          <w:szCs w:val="24"/>
+        </w:rPr>
+        <w:t xml:space="preserve">  </w:t>
+      </w:r>
       <w:r>
         <w:br/>
       </w:r>
@@ -2646,6 +2679,162 @@
         </w:rPr>
         <w:t>CURRENT ISSUES</w:t>
       </w:r>
+    </w:p>
+    <w:p>
+      <w:pPr>
+        <w:jc w:val="both"/>
+        <w:rPr>
+          <w:color w:val="000000" w:themeColor="text1"/>
+          <w:sz w:val="24"/>
+          <w:szCs w:val="24"/>
+        </w:rPr>
+      </w:pPr>
+      <w:r>
+        <w:rPr>
+          <w:color w:val="000000" w:themeColor="text1"/>
+          <w:sz w:val="24"/>
+          <w:szCs w:val="24"/>
+        </w:rPr>
+        <w:t>Requests for restocking are based on intuition, rather than actual data about sales by in-home team members.</w:t>
+      </w:r>
+      <w:r>
+        <w:rPr>
+          <w:color w:val="000000" w:themeColor="text1"/>
+          <w:sz w:val="24"/>
+          <w:szCs w:val="24"/>
+        </w:rPr>
+        <w:t xml:space="preserve"> </w:t>
+      </w:r>
+    </w:p>
+    <w:p>
+      <w:pPr>
+        <w:jc w:val="both"/>
+        <w:rPr>
+          <w:color w:val="000000" w:themeColor="text1"/>
+          <w:sz w:val="24"/>
+          <w:szCs w:val="24"/>
+        </w:rPr>
+      </w:pPr>
+      <w:r>
+        <w:rPr>
+          <w:color w:val="000000" w:themeColor="text1"/>
+          <w:sz w:val="24"/>
+          <w:szCs w:val="24"/>
+        </w:rPr>
+        <w:t xml:space="preserve">With no information about how much sales there are for each in-home team member, Territory Leaders have a hard time gauging their performance and setting sales goals. </w:t>
+      </w:r>
+    </w:p>
+    <w:p>
+      <w:pPr>
+        <w:jc w:val="both"/>
+        <w:rPr>
+          <w:color w:val="000000" w:themeColor="text1"/>
+          <w:sz w:val="24"/>
+          <w:szCs w:val="24"/>
+        </w:rPr>
+      </w:pPr>
+      <w:r>
+        <w:rPr>
+          <w:color w:val="000000" w:themeColor="text1"/>
+          <w:sz w:val="24"/>
+          <w:szCs w:val="24"/>
+        </w:rPr>
+        <w:t>An administrative team member updates the number of stock ordered</w:t>
+      </w:r>
+      <w:r>
+        <w:rPr>
+          <w:color w:val="000000" w:themeColor="text1"/>
+          <w:sz w:val="24"/>
+          <w:szCs w:val="24"/>
+        </w:rPr>
+        <w:t xml:space="preserve"> and assigned</w:t>
+      </w:r>
+      <w:r>
+        <w:rPr>
+          <w:color w:val="000000" w:themeColor="text1"/>
+          <w:sz w:val="24"/>
+          <w:szCs w:val="24"/>
+        </w:rPr>
+        <w:t xml:space="preserve"> for the different Territories through an Excel spreadsheet</w:t>
+      </w:r>
+      <w:r>
+        <w:rPr>
+          <w:color w:val="000000" w:themeColor="text1"/>
+          <w:sz w:val="24"/>
+          <w:szCs w:val="24"/>
+        </w:rPr>
+        <w:t>, which is not accessible to the Territory leaders when they are in the field</w:t>
+      </w:r>
+      <w:r>
+        <w:rPr>
+          <w:color w:val="000000" w:themeColor="text1"/>
+          <w:sz w:val="24"/>
+          <w:szCs w:val="24"/>
+        </w:rPr>
+        <w:t xml:space="preserve"> or without requesting administrative team member first</w:t>
+      </w:r>
+      <w:r>
+        <w:rPr>
+          <w:color w:val="000000" w:themeColor="text1"/>
+          <w:sz w:val="24"/>
+          <w:szCs w:val="24"/>
+        </w:rPr>
+        <w:t>.</w:t>
+      </w:r>
+    </w:p>
+    <w:p>
+      <w:pPr>
+        <w:jc w:val="both"/>
+        <w:rPr>
+          <w:color w:val="000000" w:themeColor="text1"/>
+          <w:sz w:val="24"/>
+          <w:szCs w:val="24"/>
+        </w:rPr>
+      </w:pPr>
+      <w:r>
+        <w:rPr>
+          <w:color w:val="000000" w:themeColor="text1"/>
+          <w:sz w:val="24"/>
+          <w:szCs w:val="24"/>
+        </w:rPr>
+        <w:t>There is no accountability or visibility for any stock that might be lost or damaged after it has left the storeroom at offices.</w:t>
+      </w:r>
+    </w:p>
+    <w:p>
+      <w:pPr>
+        <w:jc w:val="both"/>
+        <w:rPr>
+          <w:color w:val="000000" w:themeColor="text1"/>
+          <w:sz w:val="24"/>
+          <w:szCs w:val="24"/>
+        </w:rPr>
+      </w:pPr>
+      <w:r>
+        <w:rPr>
+          <w:color w:val="000000" w:themeColor="text1"/>
+          <w:sz w:val="24"/>
+          <w:szCs w:val="24"/>
+        </w:rPr>
+        <w:t>There are gaps within the Excel Spreadsheets in the balances of items due to its reliance on</w:t>
+      </w:r>
+      <w:r>
+        <w:rPr>
+          <w:color w:val="000000" w:themeColor="text1"/>
+          <w:sz w:val="24"/>
+          <w:szCs w:val="24"/>
+        </w:rPr>
+        <w:t xml:space="preserve"> consistent communication and self-reporting with a single administrative team member. </w:t>
+      </w:r>
+    </w:p>
+    <w:p>
+      <w:pPr>
+        <w:jc w:val="both"/>
+        <w:rPr>
+          <w:color w:val="000000" w:themeColor="text1"/>
+          <w:sz w:val="24"/>
+          <w:szCs w:val="24"/>
+        </w:rPr>
+      </w:pPr>
     </w:p>
     <w:p>
       <w:pPr>
@@ -3074,7 +3263,6 @@
                 <w:sz w:val="24"/>
                 <w:szCs w:val="24"/>
               </w:rPr>
-              <w:lastRenderedPageBreak/>
               <w:t>The system must be optimized for devices to be used in the field.</w:t>
             </w:r>
           </w:p>
@@ -3098,38 +3286,6 @@
               </w:rPr>
               <w:t>The system should provide import options via excel format.</w:t>
             </w:r>
-          </w:p>
-        </w:tc>
-      </w:tr>
-      <w:tr>
-        <w:tc>
-          <w:tcPr>
-            <w:tcW w:w="4675" w:type="dxa"/>
-          </w:tcPr>
-          <w:p>
-            <w:pPr>
-              <w:jc w:val="both"/>
-              <w:rPr>
-                <w:sz w:val="24"/>
-                <w:szCs w:val="24"/>
-              </w:rPr>
-            </w:pPr>
-            <w:bookmarkStart w:id="14" w:name="_GoBack"/>
-            <w:bookmarkEnd w:id="14"/>
-          </w:p>
-        </w:tc>
-        <w:tc>
-          <w:tcPr>
-            <w:tcW w:w="4675" w:type="dxa"/>
-          </w:tcPr>
-          <w:p>
-            <w:pPr>
-              <w:jc w:val="both"/>
-              <w:rPr>
-                <w:sz w:val="24"/>
-                <w:szCs w:val="24"/>
-              </w:rPr>
-            </w:pPr>
           </w:p>
         </w:tc>
       </w:tr>
@@ -3139,111 +3295,6 @@
         <w:spacing w:after="0"/>
         <w:jc w:val="both"/>
         <w:rPr>
-          <w:sz w:val="24"/>
-          <w:szCs w:val="24"/>
-        </w:rPr>
-      </w:pPr>
-    </w:p>
-    <w:p>
-      <w:pPr>
-        <w:spacing w:after="0"/>
-        <w:jc w:val="both"/>
-        <w:rPr>
-          <w:sz w:val="24"/>
-          <w:szCs w:val="24"/>
-        </w:rPr>
-      </w:pPr>
-    </w:p>
-    <w:p>
-      <w:pPr>
-        <w:spacing w:after="0"/>
-        <w:jc w:val="both"/>
-        <w:rPr>
-          <w:sz w:val="24"/>
-          <w:szCs w:val="24"/>
-          <w:lang w:val="en-NZ"/>
-        </w:rPr>
-      </w:pPr>
-    </w:p>
-    <w:p>
-      <w:pPr>
-        <w:pBdr>
-          <w:bottom w:val="single" w:sz="4" w:space="1" w:color="009B40"/>
-        </w:pBdr>
-        <w:shd w:val="clear" w:color="auto" w:fill="FFFFFF" w:themeFill="background1"/>
-        <w:rPr>
-          <w:rFonts w:ascii="Arial Black" w:hAnsi="Arial Black"/>
-          <w:color w:val="009B40"/>
-          <w:sz w:val="24"/>
-          <w:szCs w:val="24"/>
-        </w:rPr>
-      </w:pPr>
-    </w:p>
-    <w:p>
-      <w:pPr>
-        <w:pBdr>
-          <w:bottom w:val="single" w:sz="4" w:space="1" w:color="009B40"/>
-        </w:pBdr>
-        <w:shd w:val="clear" w:color="auto" w:fill="FFFFFF" w:themeFill="background1"/>
-        <w:rPr>
-          <w:rFonts w:ascii="Arial Black" w:hAnsi="Arial Black"/>
-          <w:color w:val="009B40"/>
-          <w:sz w:val="24"/>
-          <w:szCs w:val="24"/>
-        </w:rPr>
-      </w:pPr>
-    </w:p>
-    <w:p>
-      <w:pPr>
-        <w:pBdr>
-          <w:bottom w:val="single" w:sz="4" w:space="1" w:color="009B40"/>
-        </w:pBdr>
-        <w:shd w:val="clear" w:color="auto" w:fill="FFFFFF" w:themeFill="background1"/>
-        <w:rPr>
-          <w:rFonts w:ascii="Arial Black" w:hAnsi="Arial Black"/>
-          <w:color w:val="009B40"/>
-          <w:sz w:val="24"/>
-          <w:szCs w:val="24"/>
-        </w:rPr>
-      </w:pPr>
-    </w:p>
-    <w:p>
-      <w:pPr>
-        <w:pBdr>
-          <w:bottom w:val="single" w:sz="4" w:space="1" w:color="009B40"/>
-        </w:pBdr>
-        <w:shd w:val="clear" w:color="auto" w:fill="FFFFFF" w:themeFill="background1"/>
-        <w:rPr>
-          <w:rFonts w:ascii="Arial Black" w:hAnsi="Arial Black"/>
-          <w:color w:val="009B40"/>
-          <w:sz w:val="24"/>
-          <w:szCs w:val="24"/>
-        </w:rPr>
-      </w:pPr>
-    </w:p>
-    <w:p>
-      <w:pPr>
-        <w:pBdr>
-          <w:bottom w:val="single" w:sz="4" w:space="1" w:color="009B40"/>
-        </w:pBdr>
-        <w:shd w:val="clear" w:color="auto" w:fill="FFFFFF" w:themeFill="background1"/>
-        <w:rPr>
-          <w:rFonts w:ascii="Arial Black" w:hAnsi="Arial Black"/>
-          <w:color w:val="009B40"/>
-          <w:sz w:val="24"/>
-          <w:szCs w:val="24"/>
-        </w:rPr>
-      </w:pPr>
-    </w:p>
-    <w:p>
-      <w:pPr>
-        <w:pBdr>
-          <w:bottom w:val="single" w:sz="4" w:space="1" w:color="009B40"/>
-        </w:pBdr>
-        <w:shd w:val="clear" w:color="auto" w:fill="FFFFFF" w:themeFill="background1"/>
-        <w:rPr>
-          <w:rFonts w:ascii="Arial Black" w:hAnsi="Arial Black"/>
-          <w:color w:val="009B40"/>
           <w:sz w:val="24"/>
           <w:szCs w:val="24"/>
         </w:rPr>
@@ -3580,6 +3631,7 @@
           <w:sz w:val="24"/>
           <w:szCs w:val="24"/>
         </w:rPr>
+        <w:lastRenderedPageBreak/>
         <mc:AlternateContent>
           <mc:Choice Requires="wps">
             <w:drawing>
@@ -4585,8 +4637,8 @@
           <w:szCs w:val="24"/>
         </w:rPr>
       </w:pPr>
-      <w:bookmarkStart w:id="15" w:name="OLE_LINK38"/>
-      <w:bookmarkStart w:id="16" w:name="OLE_LINK19"/>
+      <w:bookmarkStart w:id="14" w:name="OLE_LINK38"/>
+      <w:bookmarkStart w:id="15" w:name="OLE_LINK19"/>
       <w:r>
         <w:rPr>
           <w:rFonts w:ascii="Arial Black" w:hAnsi="Arial Black"/>
@@ -4692,7 +4744,7 @@
             <w:gridSpan w:val="4"/>
             <w:shd w:val="clear" w:color="auto" w:fill="009B40"/>
           </w:tcPr>
-          <w:bookmarkEnd w:id="15"/>
+          <w:bookmarkEnd w:id="14"/>
           <w:p>
             <w:pPr>
               <w:jc w:val="center"/>
@@ -5240,8 +5292,8 @@
                 <w:u w:val="single"/>
               </w:rPr>
             </w:pPr>
-            <w:bookmarkStart w:id="17" w:name="OLE_LINK34"/>
-            <w:bookmarkStart w:id="18" w:name="OLE_LINK35"/>
+            <w:bookmarkStart w:id="16" w:name="OLE_LINK34"/>
+            <w:bookmarkStart w:id="17" w:name="OLE_LINK35"/>
             <w:r>
               <w:rPr>
                 <w:b/>
@@ -5252,8 +5304,8 @@
               </w:rPr>
               <w:t>$</w:t>
             </w:r>
+            <w:bookmarkEnd w:id="16"/>
             <w:bookmarkEnd w:id="17"/>
-            <w:bookmarkEnd w:id="18"/>
             <w:r>
               <w:rPr>
                 <w:b/>
@@ -5460,6 +5512,7 @@
                 <w:sz w:val="24"/>
                 <w:szCs w:val="24"/>
               </w:rPr>
+              <w:lastRenderedPageBreak/>
               <w:t>Option Two: 1GB RAM, 1 CPU, 25GB SSD, 1TB Transfer, $5</w:t>
             </w:r>
           </w:p>
@@ -5506,25 +5559,7 @@
                 <w:sz w:val="24"/>
                 <w:szCs w:val="24"/>
               </w:rPr>
-              <w:t xml:space="preserve">Automatic Weekly Backups Can Be Taken </w:t>
-            </w:r>
-            <w:proofErr w:type="gramStart"/>
-            <w:r>
-              <w:rPr>
-                <w:color w:val="000000" w:themeColor="text1"/>
-                <w:sz w:val="24"/>
-                <w:szCs w:val="24"/>
-              </w:rPr>
-              <w:t>By</w:t>
-            </w:r>
-            <w:proofErr w:type="gramEnd"/>
-            <w:r>
-              <w:rPr>
-                <w:color w:val="000000" w:themeColor="text1"/>
-                <w:sz w:val="24"/>
-                <w:szCs w:val="24"/>
-              </w:rPr>
-              <w:t xml:space="preserve"> Server Provider At $2.00 Per Month.</w:t>
+              <w:t>Automatic Weekly Backups Can Be Taken By Server Provider At $2.00 Per Month.</w:t>
             </w:r>
           </w:p>
         </w:tc>
@@ -5609,7 +5644,7 @@
           <w:szCs w:val="24"/>
         </w:rPr>
       </w:pPr>
-      <w:bookmarkStart w:id="19" w:name="OLE_LINK49"/>
+      <w:bookmarkStart w:id="18" w:name="OLE_LINK49"/>
       <w:r>
         <w:rPr>
           <w:rFonts w:ascii="Arial Black" w:hAnsi="Arial Black"/>
@@ -5617,7 +5652,6 @@
           <w:sz w:val="24"/>
           <w:szCs w:val="24"/>
         </w:rPr>
-        <w:lastRenderedPageBreak/>
         <w:t>STAKEHOLDER REGISTER</w:t>
       </w:r>
     </w:p>
@@ -5647,8 +5681,8 @@
             <w:tcW w:w="1970" w:type="dxa"/>
             <w:shd w:val="clear" w:color="auto" w:fill="009B40"/>
           </w:tcPr>
-          <w:bookmarkEnd w:id="16"/>
-          <w:bookmarkEnd w:id="19"/>
+          <w:bookmarkEnd w:id="15"/>
+          <w:bookmarkEnd w:id="18"/>
           <w:p>
             <w:pPr>
               <w:jc w:val="center"/>
@@ -5862,7 +5896,7 @@
                 <w:szCs w:val="24"/>
               </w:rPr>
             </w:pPr>
-            <w:bookmarkStart w:id="20" w:name="_Hlk508699630"/>
+            <w:bookmarkStart w:id="19" w:name="_Hlk508699630"/>
             <w:r>
               <w:rPr>
                 <w:color w:val="000000" w:themeColor="text1"/>
@@ -6072,23 +6106,13 @@
                 <w:szCs w:val="24"/>
               </w:rPr>
             </w:pPr>
-            <w:proofErr w:type="spellStart"/>
             <w:r>
               <w:rPr>
                 <w:color w:val="000000" w:themeColor="text1"/>
                 <w:sz w:val="24"/>
                 <w:szCs w:val="24"/>
               </w:rPr>
-              <w:t>Barbora</w:t>
-            </w:r>
-            <w:proofErr w:type="spellEnd"/>
-            <w:r>
-              <w:rPr>
-                <w:color w:val="000000" w:themeColor="text1"/>
-                <w:sz w:val="24"/>
-                <w:szCs w:val="24"/>
-              </w:rPr>
-              <w:t xml:space="preserve"> Sharrock</w:t>
+              <w:t>Barbora Sharrock</w:t>
             </w:r>
           </w:p>
         </w:tc>
@@ -6263,7 +6287,7 @@
           </w:p>
         </w:tc>
       </w:tr>
-      <w:bookmarkEnd w:id="20"/>
+      <w:bookmarkEnd w:id="19"/>
     </w:tbl>
     <w:p>
       <w:pPr>
@@ -6822,23 +6846,13 @@
                 <w:szCs w:val="24"/>
               </w:rPr>
             </w:pPr>
-            <w:proofErr w:type="spellStart"/>
             <w:r>
               <w:rPr>
                 <w:color w:val="000000" w:themeColor="text1"/>
                 <w:sz w:val="24"/>
                 <w:szCs w:val="24"/>
               </w:rPr>
-              <w:t>Barbora</w:t>
-            </w:r>
-            <w:proofErr w:type="spellEnd"/>
-            <w:r>
-              <w:rPr>
-                <w:color w:val="000000" w:themeColor="text1"/>
-                <w:sz w:val="24"/>
-                <w:szCs w:val="24"/>
-              </w:rPr>
-              <w:t xml:space="preserve"> Sharrock</w:t>
+              <w:t>Barbora Sharrock</w:t>
             </w:r>
           </w:p>
         </w:tc>
@@ -6904,158 +6918,13 @@
                 <w:szCs w:val="24"/>
               </w:rPr>
             </w:pPr>
-            <w:proofErr w:type="spellStart"/>
             <w:r>
               <w:rPr>
                 <w:color w:val="000000" w:themeColor="text1"/>
                 <w:sz w:val="24"/>
                 <w:szCs w:val="24"/>
               </w:rPr>
-              <w:t>Barbora</w:t>
-            </w:r>
-            <w:proofErr w:type="spellEnd"/>
-            <w:r>
-              <w:rPr>
-                <w:color w:val="000000" w:themeColor="text1"/>
-                <w:sz w:val="24"/>
-                <w:szCs w:val="24"/>
-              </w:rPr>
-              <w:t xml:space="preserve"> is a Business Analyst within the group. </w:t>
-            </w:r>
-            <w:proofErr w:type="spellStart"/>
-            <w:r>
-              <w:rPr>
-                <w:color w:val="000000" w:themeColor="text1"/>
-                <w:sz w:val="24"/>
-                <w:szCs w:val="24"/>
-              </w:rPr>
-              <w:t>Barbora</w:t>
-            </w:r>
-            <w:proofErr w:type="spellEnd"/>
-            <w:r>
-              <w:rPr>
-                <w:color w:val="000000" w:themeColor="text1"/>
-                <w:sz w:val="24"/>
-                <w:szCs w:val="24"/>
-              </w:rPr>
-              <w:t xml:space="preserve"> likes to make sure that the group is on tracking and working efficiently.</w:t>
-            </w:r>
-          </w:p>
-        </w:tc>
-      </w:tr>
-      <w:tr>
-        <w:tc>
-          <w:tcPr>
-            <w:tcW w:w="1732" w:type="dxa"/>
-            <w:vAlign w:val="center"/>
-          </w:tcPr>
-          <w:p>
-            <w:pPr>
-              <w:jc w:val="center"/>
-              <w:rPr>
-                <w:color w:val="000000" w:themeColor="text1"/>
-                <w:sz w:val="24"/>
-                <w:szCs w:val="24"/>
-              </w:rPr>
-            </w:pPr>
-            <w:r>
-              <w:rPr>
-                <w:color w:val="000000" w:themeColor="text1"/>
-                <w:sz w:val="24"/>
-                <w:szCs w:val="24"/>
-              </w:rPr>
-              <w:t>Bailey Coleman</w:t>
-            </w:r>
-          </w:p>
-        </w:tc>
-        <w:tc>
-          <w:tcPr>
-            <w:tcW w:w="1260" w:type="dxa"/>
-            <w:vAlign w:val="center"/>
-          </w:tcPr>
-          <w:p>
-            <w:pPr>
-              <w:jc w:val="center"/>
-              <w:rPr>
-                <w:color w:val="000000" w:themeColor="text1"/>
-                <w:sz w:val="24"/>
-                <w:szCs w:val="24"/>
-              </w:rPr>
-            </w:pPr>
-            <w:r>
-              <w:rPr>
-                <w:color w:val="000000" w:themeColor="text1"/>
-                <w:sz w:val="24"/>
-                <w:szCs w:val="24"/>
-              </w:rPr>
-              <w:t>High</w:t>
-            </w:r>
-          </w:p>
-        </w:tc>
-        <w:tc>
-          <w:tcPr>
-            <w:tcW w:w="1444" w:type="dxa"/>
-            <w:vAlign w:val="center"/>
-          </w:tcPr>
-          <w:p>
-            <w:pPr>
-              <w:jc w:val="center"/>
-              <w:rPr>
-                <w:color w:val="000000" w:themeColor="text1"/>
-                <w:sz w:val="24"/>
-                <w:szCs w:val="24"/>
-              </w:rPr>
-            </w:pPr>
-            <w:r>
-              <w:rPr>
-                <w:color w:val="000000" w:themeColor="text1"/>
-                <w:sz w:val="24"/>
-                <w:szCs w:val="24"/>
-              </w:rPr>
-              <w:t>Moderate</w:t>
-            </w:r>
-          </w:p>
-        </w:tc>
-        <w:tc>
-          <w:tcPr>
-            <w:tcW w:w="4570" w:type="dxa"/>
-            <w:shd w:val="clear" w:color="auto" w:fill="auto"/>
-            <w:vAlign w:val="center"/>
-          </w:tcPr>
-          <w:p>
-            <w:pPr>
-              <w:jc w:val="both"/>
-              <w:rPr>
-                <w:color w:val="000000" w:themeColor="text1"/>
-                <w:sz w:val="24"/>
-                <w:szCs w:val="24"/>
-              </w:rPr>
-            </w:pPr>
-            <w:r>
-              <w:rPr>
-                <w:color w:val="000000" w:themeColor="text1"/>
-                <w:sz w:val="24"/>
-                <w:szCs w:val="24"/>
-              </w:rPr>
-              <w:t xml:space="preserve">Bailey is a User Experience Designer within the group. Bailey likes to receive tasks from </w:t>
-            </w:r>
-            <w:proofErr w:type="spellStart"/>
-            <w:r>
-              <w:rPr>
-                <w:color w:val="000000" w:themeColor="text1"/>
-                <w:sz w:val="24"/>
-                <w:szCs w:val="24"/>
-              </w:rPr>
-              <w:t>Barbora</w:t>
-            </w:r>
-            <w:proofErr w:type="spellEnd"/>
-            <w:r>
-              <w:rPr>
-                <w:color w:val="000000" w:themeColor="text1"/>
-                <w:sz w:val="24"/>
-                <w:szCs w:val="24"/>
-              </w:rPr>
-              <w:t xml:space="preserve"> that she can work on.</w:t>
+              <w:t>Barbora is a Business Analyst within the group. Barbora likes to make sure that the group is on tracking and working efficiently.</w:t>
             </w:r>
           </w:p>
         </w:tc>
@@ -7109,45 +6978,39 @@
         <w:rPr>
           <w:sz w:val="24"/>
         </w:rPr>
+        <w:t xml:space="preserve"> is a documentation that </w:t>
+      </w:r>
+      <w:r>
+        <w:rPr>
+          <w:sz w:val="24"/>
+        </w:rPr>
+        <w:t>aims</w:t>
+      </w:r>
+      <w:r>
+        <w:rPr>
+          <w:sz w:val="24"/>
+        </w:rPr>
+        <w:t xml:space="preserve"> to facilitate activities that</w:t>
+      </w:r>
+      <w:r>
+        <w:rPr>
+          <w:sz w:val="24"/>
+        </w:rPr>
         <w:t xml:space="preserve"> </w:t>
       </w:r>
-      <w:proofErr w:type="gramStart"/>
-      <w:r>
-        <w:rPr>
-          <w:sz w:val="24"/>
-        </w:rPr>
-        <w:t>is</w:t>
-      </w:r>
-      <w:proofErr w:type="gramEnd"/>
-      <w:r>
-        <w:rPr>
-          <w:sz w:val="24"/>
-        </w:rPr>
-        <w:t xml:space="preserve"> a documentation that </w:t>
-      </w:r>
-      <w:r>
-        <w:rPr>
-          <w:sz w:val="24"/>
-        </w:rPr>
-        <w:t>aims</w:t>
-      </w:r>
-      <w:r>
-        <w:rPr>
-          <w:sz w:val="24"/>
-        </w:rPr>
-        <w:t xml:space="preserve"> to facilitate activities that</w:t>
-      </w:r>
-      <w:r>
-        <w:rPr>
-          <w:sz w:val="24"/>
-        </w:rPr>
-        <w:t xml:space="preserve"> </w:t>
-      </w:r>
-      <w:r>
-        <w:rPr>
-          <w:sz w:val="24"/>
-        </w:rPr>
-        <w:t>deliver quality to a product. Discussed below are activities</w:t>
+      <w:r>
+        <w:rPr>
+          <w:sz w:val="24"/>
+        </w:rPr>
+        <w:t>deliver quality to a product. Discussed below a</w:t>
+      </w:r>
+      <w:bookmarkStart w:id="20" w:name="_GoBack"/>
+      <w:bookmarkEnd w:id="20"/>
+      <w:r>
+        <w:rPr>
+          <w:sz w:val="24"/>
+        </w:rPr>
+        <w:t>re activities</w:t>
       </w:r>
       <w:r>
         <w:rPr>
@@ -7168,6 +7031,7 @@
           <w:b/>
           <w:u w:val="single"/>
         </w:rPr>
+        <w:lastRenderedPageBreak/>
         <w:t>Verification</w:t>
       </w:r>
     </w:p>
@@ -7230,14 +7094,7 @@
         <w:rPr>
           <w:sz w:val="24"/>
         </w:rPr>
-        <w:t xml:space="preserve">whether it outlines </w:t>
-      </w:r>
-      <w:r>
-        <w:rPr>
-          <w:sz w:val="24"/>
-        </w:rPr>
-        <w:lastRenderedPageBreak/>
-        <w:t xml:space="preserve">their goals and objectives. This process does not stop </w:t>
+        <w:t xml:space="preserve">whether it outlines their goals and objectives. This process does not stop </w:t>
       </w:r>
       <w:r>
         <w:rPr>
@@ -7319,13 +7176,7 @@
         <w:rPr>
           <w:sz w:val="24"/>
         </w:rPr>
-        <w:t>T</w:t>
-      </w:r>
-      <w:r>
-        <w:rPr>
-          <w:sz w:val="24"/>
-        </w:rPr>
-        <w:t>he team members must do testing together to see what each one thinks of the outcome</w:t>
+        <w:t>The team members must do testing together to see what each one thinks of the outcome</w:t>
       </w:r>
       <w:r>
         <w:rPr>
@@ -7425,55 +7276,7 @@
         <w:rPr>
           <w:sz w:val="24"/>
         </w:rPr>
-        <w:t xml:space="preserve">Team members are to cross check with documents like Gantt </w:t>
-      </w:r>
-      <w:r>
-        <w:rPr>
-          <w:sz w:val="24"/>
-        </w:rPr>
-        <w:t>C</w:t>
-      </w:r>
-      <w:r>
-        <w:rPr>
-          <w:sz w:val="24"/>
-        </w:rPr>
-        <w:t>hart and others on</w:t>
-      </w:r>
-      <w:r>
-        <w:rPr>
-          <w:sz w:val="24"/>
-        </w:rPr>
-        <w:t xml:space="preserve"> GitHub</w:t>
-      </w:r>
-      <w:r>
-        <w:rPr>
-          <w:sz w:val="24"/>
-        </w:rPr>
-        <w:t xml:space="preserve"> to ensure</w:t>
-      </w:r>
-      <w:r>
-        <w:rPr>
-          <w:sz w:val="24"/>
-        </w:rPr>
-        <w:t xml:space="preserve"> </w:t>
-      </w:r>
-      <w:r>
-        <w:rPr>
-          <w:sz w:val="24"/>
-        </w:rPr>
-        <w:t>that everyone is on the same page. Notify other team members if</w:t>
-      </w:r>
-      <w:r>
-        <w:rPr>
-          <w:sz w:val="24"/>
-        </w:rPr>
-        <w:t xml:space="preserve"> </w:t>
-      </w:r>
-      <w:r>
-        <w:rPr>
-          <w:sz w:val="24"/>
-        </w:rPr>
-        <w:t>changes are made to the document.</w:t>
+        <w:t>Team members are to cross check with documents like Gantt Chart and others on GitHub to ensure that everyone is on the same page. Notify other team members if changes are made to the document.</w:t>
       </w:r>
     </w:p>
     <w:p>
@@ -7562,19 +7365,7 @@
         <w:rPr>
           <w:sz w:val="24"/>
         </w:rPr>
-        <w:t>to check the progress of</w:t>
-      </w:r>
-      <w:r>
-        <w:rPr>
-          <w:sz w:val="24"/>
-        </w:rPr>
-        <w:t xml:space="preserve"> </w:t>
-      </w:r>
-      <w:r>
-        <w:rPr>
-          <w:sz w:val="24"/>
-        </w:rPr>
-        <w:t xml:space="preserve">work assigned to each team member. Meeting up with the </w:t>
+        <w:t xml:space="preserve">to check the progress of work assigned to each team member. Meeting up with the </w:t>
       </w:r>
       <w:r>
         <w:rPr>
@@ -7586,47 +7377,9 @@
         <w:rPr>
           <w:sz w:val="24"/>
         </w:rPr>
-        <w:t xml:space="preserve"> will be held fortnightly</w:t>
-      </w:r>
-      <w:r>
-        <w:rPr>
-          <w:sz w:val="24"/>
-        </w:rPr>
-        <w:t xml:space="preserve"> </w:t>
-      </w:r>
-      <w:r>
-        <w:rPr>
-          <w:sz w:val="24"/>
-        </w:rPr>
-        <w:t>to review the progress of the project as well</w:t>
-      </w:r>
-      <w:r>
-        <w:rPr>
-          <w:sz w:val="24"/>
-        </w:rPr>
-        <w:t xml:space="preserve"> </w:t>
-      </w:r>
-      <w:r>
-        <w:rPr>
-          <w:sz w:val="24"/>
-        </w:rPr>
-        <w:t>and feedbacks will be given through this</w:t>
-      </w:r>
-      <w:r>
-        <w:rPr>
-          <w:sz w:val="24"/>
-        </w:rPr>
-        <w:t xml:space="preserve"> </w:t>
-      </w:r>
-      <w:r>
-        <w:rPr>
-          <w:sz w:val="24"/>
-        </w:rPr>
-        <w:t>meeting.</w:t>
+        <w:t xml:space="preserve"> will be held fortnightly to review the progress of the project as well and feedbacks will be given through this meeting.</w:t>
       </w:r>
     </w:p>
-    <w:p/>
-    <w:p/>
     <w:p>
       <w:pPr>
         <w:pBdr>
@@ -7659,7 +7412,6 @@
         <w:t>APPROVAL</w:t>
       </w:r>
     </w:p>
-    <w:p/>
     <w:p/>
     <w:p/>
     <w:p>
@@ -12454,7 +12206,7 @@
 </file>
 
 <file path=customXml/itemProps1.xml><?xml version="1.0" encoding="utf-8"?>
-<ds:datastoreItem xmlns:ds="http://schemas.openxmlformats.org/officeDocument/2006/customXml" ds:itemID="{54A46276-7067-440D-8327-C6229931ED99}">
+<ds:datastoreItem xmlns:ds="http://schemas.openxmlformats.org/officeDocument/2006/customXml" ds:itemID="{5C28E5C3-1D88-4D84-A6EB-714D482E6D1C}">
   <ds:schemaRefs>
     <ds:schemaRef ds:uri="http://schemas.openxmlformats.org/officeDocument/2006/bibliography"/>
   </ds:schemaRefs>

</xml_diff>